<commit_message>
add finishing touches to capstone project
</commit_message>
<xml_diff>
--- a/Datasciencecareerplanning.docx
+++ b/Datasciencecareerplanning.docx
@@ -1243,67 +1243,7 @@
       <w:r>
         <w:rPr/>
         <w:tab/>
-        <w:t>My ideal job is that of a data analyst/</w:t>
-      </w:r>
-      <w:r>
-        <w:rPr/>
-        <w:t>scientist</w:t>
-      </w:r>
-      <w:r>
-        <w:rPr/>
-        <w:t xml:space="preserve">. </w:t>
-      </w:r>
-      <w:r>
-        <w:rPr/>
-        <w:t>I use data sets to create market strategies that encourage increased revenue and raised profit margins</w:t>
-      </w:r>
-      <w:r>
-        <w:rPr/>
-        <w:t xml:space="preserve">. I </w:t>
-      </w:r>
-      <w:r>
-        <w:rPr/>
-        <w:t>buil</w:t>
-      </w:r>
-      <w:r>
-        <w:rPr/>
-        <w:t xml:space="preserve">d predictive models and implement machine learning algorithms that predict </w:t>
-      </w:r>
-      <w:r>
-        <w:rPr/>
-        <w:t>consumer</w:t>
-      </w:r>
-      <w:r>
-        <w:rPr/>
-        <w:t xml:space="preserve"> demand and </w:t>
-      </w:r>
-      <w:r>
-        <w:rPr/>
-        <w:t>manage</w:t>
-      </w:r>
-      <w:r>
-        <w:rPr/>
-        <w:t xml:space="preserve"> risk</w:t>
-      </w:r>
-      <w:r>
-        <w:rPr/>
-        <w:t>s</w:t>
-      </w:r>
-      <w:r>
-        <w:rPr/>
-        <w:t xml:space="preserve">. I </w:t>
-      </w:r>
-      <w:r>
-        <w:rPr/>
-        <w:t>identi</w:t>
-      </w:r>
-      <w:r>
-        <w:rPr/>
-        <w:t xml:space="preserve">fy trends and relationships between variables in a data set and draw the appropriate conclusions. </w:t>
-      </w:r>
-      <w:r>
-        <w:rPr/>
-        <w:t>I don’t see myself working in a particular industry, as much as I see myself working for a company that values the skills of a data scientist. A company that values the immense wealth of information that data gathering and analysis can bring. Any company can profit from data science, whether it’s targeting new consumer groups, determining the best products to push to the forefront, or choosing the most pertinent advertisements based on consumer input.</w:t>
+        <w:t>My ideal job is that of a data analyst/scientist. I use data sets to create market strategies that encourage increased revenue and raised profit margins. I build predictive models and implement machine learning algorithms that predict consumer demand and manage risks. I identify trends and relationships between variables in a data set and draw the appropriate conclusions. I don’t see myself working in a particular industry, as much as I see myself working for a company that values the skills of a data scientist. A company that values the immense wealth of information that data gathering and analysis can bring. Any company can profit from data science, whether it’s targeting new consumer groups, determining the best products to push to the forefront, or choosing the most pertinent advertisements based on consumer input.</w:t>
       </w:r>
     </w:p>
     <w:p>
@@ -1321,9 +1261,6 @@
       <w:r>
         <w:rPr/>
         <w:tab/>
-      </w:r>
-      <w:r>
-        <w:rPr/>
         <w:t xml:space="preserve">The tools that I use are python and its relevant scientific tools and modules, SQL(both relational and non-relational databases), supervised and unsupervised machine learning, and big data tools like Spark. </w:t>
       </w:r>
       <w:bookmarkStart w:id="20" w:name="__DdeLink__168_1336737283"/>
@@ -1388,27 +1325,7 @@
       <w:r>
         <w:rPr/>
         <w:tab/>
-        <w:t xml:space="preserve">I use </w:t>
-      </w:r>
-      <w:r>
-        <w:rPr/>
-        <w:t>and collect</w:t>
-      </w:r>
-      <w:r>
-        <w:rPr/>
-        <w:t xml:space="preserve"> data to recognize trends </w:t>
-      </w:r>
-      <w:r>
-        <w:rPr/>
-        <w:t>in the consumer market</w:t>
-      </w:r>
-      <w:r>
-        <w:rPr/>
-        <w:t xml:space="preserve">. </w:t>
-      </w:r>
-      <w:r>
-        <w:rPr/>
-        <w:t xml:space="preserve">I use sprawling data sets to determine if variables are meaningfully related. I then plot that data to tell a story that supports the information. </w:t>
+        <w:t xml:space="preserve">I use and collect data to recognize trends in the consumer market. I use sprawling data sets to determine if variables are meaningfully related. I then plot that data to tell a story that supports the information. </w:t>
       </w:r>
     </w:p>
     <w:p>
@@ -1462,11 +1379,7 @@
       <w:r>
         <w:rPr/>
         <w:tab/>
-        <w:t xml:space="preserve">As a data analyst, </w:t>
-      </w:r>
-      <w:r>
-        <w:rPr/>
-        <w:t>I use data sets to create market strategies that encourage increased revenue and raised profit margins. I build predictive models and implement machine learning algorithms that predict consumer demand and risk management. I plot the relevant data to tell a story that pertains to the information collected. The tools that I use are python and its relevant scientific tools and modules, SQL(both relational and non-relational databases), supervised and unsupervised machine learning, and big data tools like Spark. I specialize primarily in time series analysis and forecasting business metrics.</w:t>
+        <w:t>As a data analyst, I use data sets to create market strategies that encourage increased revenue and raised profit margins. I build predictive models and implement machine learning algorithms that predict consumer demand and risk management. I plot the relevant data to tell a story that pertains to the information collected. The tools that I use are python and its relevant scientific tools and modules, SQL(both relational and non-relational databases), supervised and unsupervised machine learning, and big data tools like Spark. I specialize primarily in time series analysis and forecasting business metrics.</w:t>
       </w:r>
     </w:p>
     <w:p>
@@ -1577,10 +1490,7 @@
         <w:tab w:val="right" w:pos="9270" w:leader="none"/>
       </w:tabs>
       <w:spacing w:before="0" w:after="0"/>
-      <w:rPr>
-        <w:i/>
-        <w:i/>
-      </w:rPr>
+      <w:rPr/>
     </w:pPr>
     <w:r>
       <w:rPr/>
@@ -1591,7 +1501,7 @@
       <w:rPr>
         <w:i/>
       </w:rPr>
-      <w:t>replace meeeee</w:t>
+      <w:t>John-Alexander Hall</w:t>
     </w:r>
   </w:p>
 </w:hdr>
@@ -3205,6 +3115,286 @@
       <w:u w:val="none"/>
     </w:rPr>
   </w:style>
+  <w:style w:type="character" w:styleId="ListLabel109">
+    <w:name w:val="ListLabel 109"/>
+    <w:qFormat/>
+    <w:rPr>
+      <w:u w:val="none"/>
+    </w:rPr>
+  </w:style>
+  <w:style w:type="character" w:styleId="ListLabel110">
+    <w:name w:val="ListLabel 110"/>
+    <w:qFormat/>
+    <w:rPr>
+      <w:rFonts w:cs="Wingdings 2"/>
+      <w:u w:val="none"/>
+    </w:rPr>
+  </w:style>
+  <w:style w:type="character" w:styleId="ListLabel111">
+    <w:name w:val="ListLabel 111"/>
+    <w:qFormat/>
+    <w:rPr>
+      <w:u w:val="none"/>
+    </w:rPr>
+  </w:style>
+  <w:style w:type="character" w:styleId="ListLabel112">
+    <w:name w:val="ListLabel 112"/>
+    <w:qFormat/>
+    <w:rPr>
+      <w:u w:val="none"/>
+    </w:rPr>
+  </w:style>
+  <w:style w:type="character" w:styleId="ListLabel113">
+    <w:name w:val="ListLabel 113"/>
+    <w:qFormat/>
+    <w:rPr>
+      <w:u w:val="none"/>
+    </w:rPr>
+  </w:style>
+  <w:style w:type="character" w:styleId="ListLabel114">
+    <w:name w:val="ListLabel 114"/>
+    <w:qFormat/>
+    <w:rPr>
+      <w:u w:val="none"/>
+    </w:rPr>
+  </w:style>
+  <w:style w:type="character" w:styleId="ListLabel115">
+    <w:name w:val="ListLabel 115"/>
+    <w:qFormat/>
+    <w:rPr>
+      <w:u w:val="none"/>
+    </w:rPr>
+  </w:style>
+  <w:style w:type="character" w:styleId="ListLabel116">
+    <w:name w:val="ListLabel 116"/>
+    <w:qFormat/>
+    <w:rPr>
+      <w:u w:val="none"/>
+    </w:rPr>
+  </w:style>
+  <w:style w:type="character" w:styleId="ListLabel117">
+    <w:name w:val="ListLabel 117"/>
+    <w:qFormat/>
+    <w:rPr>
+      <w:u w:val="none"/>
+    </w:rPr>
+  </w:style>
+  <w:style w:type="character" w:styleId="ListLabel118">
+    <w:name w:val="ListLabel 118"/>
+    <w:qFormat/>
+    <w:rPr>
+      <w:rFonts w:cs="Wingdings"/>
+      <w:u w:val="none"/>
+    </w:rPr>
+  </w:style>
+  <w:style w:type="character" w:styleId="ListLabel119">
+    <w:name w:val="ListLabel 119"/>
+    <w:qFormat/>
+    <w:rPr>
+      <w:rFonts w:cs="Wingdings 2"/>
+      <w:u w:val="none"/>
+    </w:rPr>
+  </w:style>
+  <w:style w:type="character" w:styleId="ListLabel120">
+    <w:name w:val="ListLabel 120"/>
+    <w:qFormat/>
+    <w:rPr>
+      <w:rFonts w:cs="OpenSymbol"/>
+      <w:u w:val="none"/>
+    </w:rPr>
+  </w:style>
+  <w:style w:type="character" w:styleId="ListLabel121">
+    <w:name w:val="ListLabel 121"/>
+    <w:qFormat/>
+    <w:rPr>
+      <w:rFonts w:cs="Wingdings"/>
+      <w:u w:val="none"/>
+    </w:rPr>
+  </w:style>
+  <w:style w:type="character" w:styleId="ListLabel122">
+    <w:name w:val="ListLabel 122"/>
+    <w:qFormat/>
+    <w:rPr>
+      <w:rFonts w:cs="Wingdings 2"/>
+      <w:u w:val="none"/>
+    </w:rPr>
+  </w:style>
+  <w:style w:type="character" w:styleId="ListLabel123">
+    <w:name w:val="ListLabel 123"/>
+    <w:qFormat/>
+    <w:rPr>
+      <w:rFonts w:cs="OpenSymbol"/>
+      <w:u w:val="none"/>
+    </w:rPr>
+  </w:style>
+  <w:style w:type="character" w:styleId="ListLabel124">
+    <w:name w:val="ListLabel 124"/>
+    <w:qFormat/>
+    <w:rPr>
+      <w:rFonts w:cs="Wingdings"/>
+      <w:u w:val="none"/>
+    </w:rPr>
+  </w:style>
+  <w:style w:type="character" w:styleId="ListLabel125">
+    <w:name w:val="ListLabel 125"/>
+    <w:qFormat/>
+    <w:rPr>
+      <w:rFonts w:cs="Wingdings 2"/>
+      <w:u w:val="none"/>
+    </w:rPr>
+  </w:style>
+  <w:style w:type="character" w:styleId="ListLabel126">
+    <w:name w:val="ListLabel 126"/>
+    <w:qFormat/>
+    <w:rPr>
+      <w:rFonts w:cs="OpenSymbol"/>
+      <w:u w:val="none"/>
+    </w:rPr>
+  </w:style>
+  <w:style w:type="character" w:styleId="ListLabel127">
+    <w:name w:val="ListLabel 127"/>
+    <w:qFormat/>
+    <w:rPr>
+      <w:rFonts w:cs="Wingdings"/>
+      <w:u w:val="none"/>
+    </w:rPr>
+  </w:style>
+  <w:style w:type="character" w:styleId="ListLabel128">
+    <w:name w:val="ListLabel 128"/>
+    <w:qFormat/>
+    <w:rPr>
+      <w:rFonts w:cs="Wingdings 2"/>
+      <w:u w:val="none"/>
+    </w:rPr>
+  </w:style>
+  <w:style w:type="character" w:styleId="ListLabel129">
+    <w:name w:val="ListLabel 129"/>
+    <w:qFormat/>
+    <w:rPr>
+      <w:rFonts w:cs="OpenSymbol"/>
+      <w:u w:val="none"/>
+    </w:rPr>
+  </w:style>
+  <w:style w:type="character" w:styleId="ListLabel130">
+    <w:name w:val="ListLabel 130"/>
+    <w:qFormat/>
+    <w:rPr>
+      <w:rFonts w:cs="Wingdings"/>
+      <w:u w:val="none"/>
+    </w:rPr>
+  </w:style>
+  <w:style w:type="character" w:styleId="ListLabel131">
+    <w:name w:val="ListLabel 131"/>
+    <w:qFormat/>
+    <w:rPr>
+      <w:rFonts w:cs="Wingdings 2"/>
+      <w:u w:val="none"/>
+    </w:rPr>
+  </w:style>
+  <w:style w:type="character" w:styleId="ListLabel132">
+    <w:name w:val="ListLabel 132"/>
+    <w:qFormat/>
+    <w:rPr>
+      <w:rFonts w:cs="OpenSymbol"/>
+      <w:u w:val="none"/>
+    </w:rPr>
+  </w:style>
+  <w:style w:type="character" w:styleId="ListLabel133">
+    <w:name w:val="ListLabel 133"/>
+    <w:qFormat/>
+    <w:rPr>
+      <w:rFonts w:cs="Wingdings"/>
+      <w:u w:val="none"/>
+    </w:rPr>
+  </w:style>
+  <w:style w:type="character" w:styleId="ListLabel134">
+    <w:name w:val="ListLabel 134"/>
+    <w:qFormat/>
+    <w:rPr>
+      <w:rFonts w:cs="Wingdings 2"/>
+      <w:u w:val="none"/>
+    </w:rPr>
+  </w:style>
+  <w:style w:type="character" w:styleId="ListLabel135">
+    <w:name w:val="ListLabel 135"/>
+    <w:qFormat/>
+    <w:rPr>
+      <w:rFonts w:cs="OpenSymbol"/>
+      <w:u w:val="none"/>
+    </w:rPr>
+  </w:style>
+  <w:style w:type="character" w:styleId="ListLabel136">
+    <w:name w:val="ListLabel 136"/>
+    <w:qFormat/>
+    <w:rPr>
+      <w:rFonts w:cs="Wingdings"/>
+      <w:u w:val="none"/>
+    </w:rPr>
+  </w:style>
+  <w:style w:type="character" w:styleId="ListLabel137">
+    <w:name w:val="ListLabel 137"/>
+    <w:qFormat/>
+    <w:rPr>
+      <w:rFonts w:cs="Wingdings 2"/>
+      <w:u w:val="none"/>
+    </w:rPr>
+  </w:style>
+  <w:style w:type="character" w:styleId="ListLabel138">
+    <w:name w:val="ListLabel 138"/>
+    <w:qFormat/>
+    <w:rPr>
+      <w:rFonts w:cs="OpenSymbol"/>
+      <w:u w:val="none"/>
+    </w:rPr>
+  </w:style>
+  <w:style w:type="character" w:styleId="ListLabel139">
+    <w:name w:val="ListLabel 139"/>
+    <w:qFormat/>
+    <w:rPr>
+      <w:rFonts w:cs="Wingdings"/>
+      <w:u w:val="none"/>
+    </w:rPr>
+  </w:style>
+  <w:style w:type="character" w:styleId="ListLabel140">
+    <w:name w:val="ListLabel 140"/>
+    <w:qFormat/>
+    <w:rPr>
+      <w:rFonts w:cs="Wingdings 2"/>
+      <w:u w:val="none"/>
+    </w:rPr>
+  </w:style>
+  <w:style w:type="character" w:styleId="ListLabel141">
+    <w:name w:val="ListLabel 141"/>
+    <w:qFormat/>
+    <w:rPr>
+      <w:rFonts w:cs="OpenSymbol"/>
+      <w:u w:val="none"/>
+    </w:rPr>
+  </w:style>
+  <w:style w:type="character" w:styleId="ListLabel142">
+    <w:name w:val="ListLabel 142"/>
+    <w:qFormat/>
+    <w:rPr>
+      <w:rFonts w:cs="Wingdings"/>
+      <w:u w:val="none"/>
+    </w:rPr>
+  </w:style>
+  <w:style w:type="character" w:styleId="ListLabel143">
+    <w:name w:val="ListLabel 143"/>
+    <w:qFormat/>
+    <w:rPr>
+      <w:rFonts w:cs="Wingdings 2"/>
+      <w:u w:val="none"/>
+    </w:rPr>
+  </w:style>
+  <w:style w:type="character" w:styleId="ListLabel144">
+    <w:name w:val="ListLabel 144"/>
+    <w:qFormat/>
+    <w:rPr>
+      <w:rFonts w:cs="OpenSymbol"/>
+      <w:u w:val="none"/>
+    </w:rPr>
+  </w:style>
   <w:style w:type="paragraph" w:styleId="Heading">
     <w:name w:val="Heading"/>
     <w:basedOn w:val="Normal"/>

</xml_diff>